<commit_message>
home screen has been implemented
Liking and unliking posts do not work yet. Image post images also don't work yet.
</commit_message>
<xml_diff>
--- a/Documentation.docx
+++ b/Documentation.docx
@@ -1351,26 +1351,7 @@
           <w:sz w:val="32"/>
           <w:szCs w:val="32"/>
         </w:rPr>
-        <w:t>Home Screen – Coming Soon</w:t>
-      </w:r>
-    </w:p>
-    <w:p>
-      <w:pPr>
-        <w:rPr>
-          <w:b/>
-          <w:bCs/>
-          <w:sz w:val="32"/>
-          <w:szCs w:val="32"/>
-        </w:rPr>
-      </w:pPr>
-      <w:r>
-        <w:rPr>
-          <w:b/>
-          <w:bCs/>
-          <w:sz w:val="32"/>
-          <w:szCs w:val="32"/>
-        </w:rPr>
-        <w:t>Search Screen –</w:t>
+        <w:t>Home Screen –</w:t>
       </w:r>
     </w:p>
     <w:p>
@@ -1391,6 +1372,141 @@
           <w:szCs w:val="32"/>
         </w:rPr>
         <w:lastRenderedPageBreak/>
+        <w:drawing>
+          <wp:inline distT="0" distB="0" distL="0" distR="0" wp14:anchorId="5DF1F352" wp14:editId="67C1A643">
+            <wp:extent cx="5731510" cy="3706238"/>
+            <wp:effectExtent l="0" t="0" r="0" b="2540"/>
+            <wp:docPr id="1" name="Picture 1"/>
+            <wp:cNvGraphicFramePr>
+              <a:graphicFrameLocks xmlns:a="http://schemas.openxmlformats.org/drawingml/2006/main" noChangeAspect="1"/>
+            </wp:cNvGraphicFramePr>
+            <a:graphic xmlns:a="http://schemas.openxmlformats.org/drawingml/2006/main">
+              <a:graphicData uri="http://schemas.openxmlformats.org/drawingml/2006/picture">
+                <pic:pic xmlns:pic="http://schemas.openxmlformats.org/drawingml/2006/picture">
+                  <pic:nvPicPr>
+                    <pic:cNvPr id="1" name="Picture 1"/>
+                    <pic:cNvPicPr/>
+                  </pic:nvPicPr>
+                  <pic:blipFill rotWithShape="1">
+                    <a:blip r:embed="rId9" cstate="print">
+                      <a:extLst>
+                        <a:ext uri="{28A0092B-C50C-407E-A947-70E740481C1C}">
+                          <a14:useLocalDpi xmlns:a14="http://schemas.microsoft.com/office/drawing/2010/main" val="0"/>
+                        </a:ext>
+                      </a:extLst>
+                    </a:blip>
+                    <a:srcRect b="21031"/>
+                    <a:stretch/>
+                  </pic:blipFill>
+                  <pic:spPr bwMode="auto">
+                    <a:xfrm>
+                      <a:off x="0" y="0"/>
+                      <a:ext cx="5731510" cy="3706238"/>
+                    </a:xfrm>
+                    <a:prstGeom prst="rect">
+                      <a:avLst/>
+                    </a:prstGeom>
+                    <a:ln>
+                      <a:noFill/>
+                    </a:ln>
+                    <a:extLst>
+                      <a:ext uri="{53640926-AAD7-44D8-BBD7-CCE9431645EC}">
+                        <a14:shadowObscured xmlns:a14="http://schemas.microsoft.com/office/drawing/2010/main"/>
+                      </a:ext>
+                    </a:extLst>
+                  </pic:spPr>
+                </pic:pic>
+              </a:graphicData>
+            </a:graphic>
+          </wp:inline>
+        </w:drawing>
+      </w:r>
+    </w:p>
+    <w:p>
+      <w:pPr>
+        <w:rPr>
+          <w:b/>
+          <w:bCs/>
+          <w:sz w:val="32"/>
+          <w:szCs w:val="32"/>
+        </w:rPr>
+      </w:pPr>
+      <w:r>
+        <w:rPr>
+          <w:b/>
+          <w:bCs/>
+          <w:sz w:val="32"/>
+          <w:szCs w:val="32"/>
+        </w:rPr>
+        <w:t xml:space="preserve">(The </w:t>
+      </w:r>
+      <w:proofErr w:type="spellStart"/>
+      <w:r>
+        <w:rPr>
+          <w:b/>
+          <w:bCs/>
+          <w:sz w:val="32"/>
+          <w:szCs w:val="32"/>
+        </w:rPr>
+        <w:t>gray</w:t>
+      </w:r>
+      <w:proofErr w:type="spellEnd"/>
+      <w:r>
+        <w:rPr>
+          <w:b/>
+          <w:bCs/>
+          <w:sz w:val="32"/>
+          <w:szCs w:val="32"/>
+        </w:rPr>
+        <w:t xml:space="preserve"> bar is a scroll bar to represent that the Home Screen is a scrollable list of posts)</w:t>
+      </w:r>
+    </w:p>
+    <w:p>
+      <w:pPr>
+        <w:rPr>
+          <w:b/>
+          <w:bCs/>
+          <w:sz w:val="32"/>
+          <w:szCs w:val="32"/>
+        </w:rPr>
+      </w:pPr>
+    </w:p>
+    <w:p>
+      <w:pPr>
+        <w:rPr>
+          <w:b/>
+          <w:bCs/>
+          <w:sz w:val="32"/>
+          <w:szCs w:val="32"/>
+        </w:rPr>
+      </w:pPr>
+      <w:r>
+        <w:rPr>
+          <w:b/>
+          <w:bCs/>
+          <w:sz w:val="32"/>
+          <w:szCs w:val="32"/>
+        </w:rPr>
+        <w:t>Search Screen –</w:t>
+      </w:r>
+    </w:p>
+    <w:p>
+      <w:pPr>
+        <w:rPr>
+          <w:b/>
+          <w:bCs/>
+          <w:sz w:val="32"/>
+          <w:szCs w:val="32"/>
+        </w:rPr>
+      </w:pPr>
+      <w:r>
+        <w:rPr>
+          <w:b/>
+          <w:bCs/>
+          <w:noProof/>
+          <w:sz w:val="32"/>
+          <w:szCs w:val="32"/>
+        </w:rPr>
         <w:drawing>
           <wp:inline distT="0" distB="0" distL="0" distR="0" wp14:anchorId="1D813E57" wp14:editId="4F54E33B">
             <wp:extent cx="5731510" cy="3705225"/>
@@ -1404,85 +1520,6 @@
                 <pic:pic xmlns:pic="http://schemas.openxmlformats.org/drawingml/2006/picture">
                   <pic:nvPicPr>
                     <pic:cNvPr id="8" name="Picture 8"/>
-                    <pic:cNvPicPr/>
-                  </pic:nvPicPr>
-                  <pic:blipFill>
-                    <a:blip r:embed="rId9" cstate="print">
-                      <a:extLst>
-                        <a:ext uri="{28A0092B-C50C-407E-A947-70E740481C1C}">
-                          <a14:useLocalDpi xmlns:a14="http://schemas.microsoft.com/office/drawing/2010/main" val="0"/>
-                        </a:ext>
-                      </a:extLst>
-                    </a:blip>
-                    <a:stretch>
-                      <a:fillRect/>
-                    </a:stretch>
-                  </pic:blipFill>
-                  <pic:spPr>
-                    <a:xfrm>
-                      <a:off x="0" y="0"/>
-                      <a:ext cx="5731510" cy="3705225"/>
-                    </a:xfrm>
-                    <a:prstGeom prst="rect">
-                      <a:avLst/>
-                    </a:prstGeom>
-                  </pic:spPr>
-                </pic:pic>
-              </a:graphicData>
-            </a:graphic>
-          </wp:inline>
-        </w:drawing>
-      </w:r>
-    </w:p>
-    <w:p>
-      <w:pPr>
-        <w:rPr>
-          <w:b/>
-          <w:bCs/>
-          <w:sz w:val="32"/>
-          <w:szCs w:val="32"/>
-        </w:rPr>
-      </w:pPr>
-      <w:r>
-        <w:rPr>
-          <w:b/>
-          <w:bCs/>
-          <w:sz w:val="32"/>
-          <w:szCs w:val="32"/>
-        </w:rPr>
-        <w:t xml:space="preserve">Profile Screen – </w:t>
-      </w:r>
-    </w:p>
-    <w:p>
-      <w:pPr>
-        <w:rPr>
-          <w:b/>
-          <w:bCs/>
-          <w:sz w:val="32"/>
-          <w:szCs w:val="32"/>
-        </w:rPr>
-      </w:pPr>
-      <w:r>
-        <w:rPr>
-          <w:b/>
-          <w:bCs/>
-          <w:noProof/>
-          <w:sz w:val="32"/>
-          <w:szCs w:val="32"/>
-        </w:rPr>
-        <w:drawing>
-          <wp:inline distT="0" distB="0" distL="0" distR="0" wp14:anchorId="00489590" wp14:editId="403B446E">
-            <wp:extent cx="5731510" cy="3705225"/>
-            <wp:effectExtent l="0" t="0" r="0" b="3175"/>
-            <wp:docPr id="11" name="Picture 11"/>
-            <wp:cNvGraphicFramePr>
-              <a:graphicFrameLocks xmlns:a="http://schemas.openxmlformats.org/drawingml/2006/main" noChangeAspect="1"/>
-            </wp:cNvGraphicFramePr>
-            <a:graphic xmlns:a="http://schemas.openxmlformats.org/drawingml/2006/main">
-              <a:graphicData uri="http://schemas.openxmlformats.org/drawingml/2006/picture">
-                <pic:pic xmlns:pic="http://schemas.openxmlformats.org/drawingml/2006/picture">
-                  <pic:nvPicPr>
-                    <pic:cNvPr id="11" name="Picture 11"/>
                     <pic:cNvPicPr/>
                   </pic:nvPicPr>
                   <pic:blipFill>
@@ -1529,7 +1566,7 @@
           <w:sz w:val="32"/>
           <w:szCs w:val="32"/>
         </w:rPr>
-        <w:t>Create Post Screen –</w:t>
+        <w:t xml:space="preserve">Profile Screen – </w:t>
       </w:r>
     </w:p>
     <w:p>
@@ -1551,10 +1588,10 @@
         </w:rPr>
         <w:lastRenderedPageBreak/>
         <w:drawing>
-          <wp:inline distT="0" distB="0" distL="0" distR="0" wp14:anchorId="5E75A336" wp14:editId="72FA236A">
+          <wp:inline distT="0" distB="0" distL="0" distR="0" wp14:anchorId="00489590" wp14:editId="403B446E">
             <wp:extent cx="5731510" cy="3705225"/>
             <wp:effectExtent l="0" t="0" r="0" b="3175"/>
-            <wp:docPr id="9" name="Picture 9"/>
+            <wp:docPr id="11" name="Picture 11"/>
             <wp:cNvGraphicFramePr>
               <a:graphicFrameLocks xmlns:a="http://schemas.openxmlformats.org/drawingml/2006/main" noChangeAspect="1"/>
             </wp:cNvGraphicFramePr>
@@ -1562,7 +1599,7 @@
               <a:graphicData uri="http://schemas.openxmlformats.org/drawingml/2006/picture">
                 <pic:pic xmlns:pic="http://schemas.openxmlformats.org/drawingml/2006/picture">
                   <pic:nvPicPr>
-                    <pic:cNvPr id="9" name="Picture 9"/>
+                    <pic:cNvPr id="11" name="Picture 11"/>
                     <pic:cNvPicPr/>
                   </pic:nvPicPr>
                   <pic:blipFill>
@@ -1609,7 +1646,7 @@
           <w:sz w:val="32"/>
           <w:szCs w:val="32"/>
         </w:rPr>
-        <w:t xml:space="preserve">Settings – </w:t>
+        <w:t>Create Post Screen –</w:t>
       </w:r>
     </w:p>
     <w:p>
@@ -1629,6 +1666,86 @@
           <w:sz w:val="32"/>
           <w:szCs w:val="32"/>
         </w:rPr>
+        <w:drawing>
+          <wp:inline distT="0" distB="0" distL="0" distR="0" wp14:anchorId="5E75A336" wp14:editId="72FA236A">
+            <wp:extent cx="5731510" cy="3705225"/>
+            <wp:effectExtent l="0" t="0" r="0" b="3175"/>
+            <wp:docPr id="9" name="Picture 9"/>
+            <wp:cNvGraphicFramePr>
+              <a:graphicFrameLocks xmlns:a="http://schemas.openxmlformats.org/drawingml/2006/main" noChangeAspect="1"/>
+            </wp:cNvGraphicFramePr>
+            <a:graphic xmlns:a="http://schemas.openxmlformats.org/drawingml/2006/main">
+              <a:graphicData uri="http://schemas.openxmlformats.org/drawingml/2006/picture">
+                <pic:pic xmlns:pic="http://schemas.openxmlformats.org/drawingml/2006/picture">
+                  <pic:nvPicPr>
+                    <pic:cNvPr id="9" name="Picture 9"/>
+                    <pic:cNvPicPr/>
+                  </pic:nvPicPr>
+                  <pic:blipFill>
+                    <a:blip r:embed="rId12" cstate="print">
+                      <a:extLst>
+                        <a:ext uri="{28A0092B-C50C-407E-A947-70E740481C1C}">
+                          <a14:useLocalDpi xmlns:a14="http://schemas.microsoft.com/office/drawing/2010/main" val="0"/>
+                        </a:ext>
+                      </a:extLst>
+                    </a:blip>
+                    <a:stretch>
+                      <a:fillRect/>
+                    </a:stretch>
+                  </pic:blipFill>
+                  <pic:spPr>
+                    <a:xfrm>
+                      <a:off x="0" y="0"/>
+                      <a:ext cx="5731510" cy="3705225"/>
+                    </a:xfrm>
+                    <a:prstGeom prst="rect">
+                      <a:avLst/>
+                    </a:prstGeom>
+                  </pic:spPr>
+                </pic:pic>
+              </a:graphicData>
+            </a:graphic>
+          </wp:inline>
+        </w:drawing>
+      </w:r>
+    </w:p>
+    <w:p>
+      <w:pPr>
+        <w:rPr>
+          <w:b/>
+          <w:bCs/>
+          <w:sz w:val="32"/>
+          <w:szCs w:val="32"/>
+        </w:rPr>
+      </w:pPr>
+      <w:r>
+        <w:rPr>
+          <w:b/>
+          <w:bCs/>
+          <w:sz w:val="32"/>
+          <w:szCs w:val="32"/>
+        </w:rPr>
+        <w:t xml:space="preserve">Settings – </w:t>
+      </w:r>
+    </w:p>
+    <w:p>
+      <w:pPr>
+        <w:rPr>
+          <w:b/>
+          <w:bCs/>
+          <w:sz w:val="32"/>
+          <w:szCs w:val="32"/>
+        </w:rPr>
+      </w:pPr>
+      <w:r>
+        <w:rPr>
+          <w:b/>
+          <w:bCs/>
+          <w:noProof/>
+          <w:sz w:val="32"/>
+          <w:szCs w:val="32"/>
+        </w:rPr>
+        <w:lastRenderedPageBreak/>
         <w:drawing>
           <wp:inline distT="0" distB="0" distL="0" distR="0" wp14:anchorId="77D3E837" wp14:editId="3A0CFAC9">
             <wp:extent cx="5080000" cy="4305300"/>
@@ -1645,7 +1762,7 @@
                     <pic:cNvPicPr/>
                   </pic:nvPicPr>
                   <pic:blipFill>
-                    <a:blip r:embed="rId12">
+                    <a:blip r:embed="rId13">
                       <a:extLst>
                         <a:ext uri="{28A0092B-C50C-407E-A947-70E740481C1C}">
                           <a14:useLocalDpi xmlns:a14="http://schemas.microsoft.com/office/drawing/2010/main" val="0"/>
@@ -1677,7 +1794,6 @@
         <w:pStyle w:val="Heading2"/>
       </w:pPr>
       <w:r>
-        <w:lastRenderedPageBreak/>
         <w:t>Open Questions/Out of Scope</w:t>
       </w:r>
     </w:p>
@@ -1733,10 +1849,20 @@
       </w:r>
     </w:p>
     <w:p>
+      <w:pPr>
+        <w:pStyle w:val="ListParagraph"/>
+        <w:numPr>
+          <w:ilvl w:val="1"/>
+          <w:numId w:val="17"/>
+        </w:numPr>
+      </w:pPr>
       <w:bookmarkStart w:id="5" w:name="_14d78ni3pdev"/>
       <w:bookmarkStart w:id="6" w:name="_bppoe4pffte9"/>
       <w:bookmarkEnd w:id="5"/>
       <w:bookmarkEnd w:id="6"/>
+      <w:r>
+        <w:t>Redux implementation (would be in scope if I had more time)</w:t>
+      </w:r>
     </w:p>
     <w:p>
       <w:pPr>
@@ -1962,7 +2088,6 @@
         </w:numPr>
       </w:pPr>
       <w:r>
-        <w:lastRenderedPageBreak/>
         <w:t>MVC Structure</w:t>
       </w:r>
     </w:p>
@@ -2051,7 +2176,7 @@
                     <pic:cNvPicPr/>
                   </pic:nvPicPr>
                   <pic:blipFill>
-                    <a:blip r:embed="rId13" cstate="print">
+                    <a:blip r:embed="rId14" cstate="print">
                       <a:extLst>
                         <a:ext uri="{28A0092B-C50C-407E-A947-70E740481C1C}">
                           <a14:useLocalDpi xmlns:a14="http://schemas.microsoft.com/office/drawing/2010/main" val="0"/>
@@ -2102,7 +2227,7 @@
                     <pic:cNvPicPr/>
                   </pic:nvPicPr>
                   <pic:blipFill>
-                    <a:blip r:embed="rId14" cstate="print">
+                    <a:blip r:embed="rId15" cstate="print">
                       <a:extLst>
                         <a:ext uri="{28A0092B-C50C-407E-A947-70E740481C1C}">
                           <a14:useLocalDpi xmlns:a14="http://schemas.microsoft.com/office/drawing/2010/main" val="0"/>
@@ -2209,12 +2334,56 @@
       <w:pPr>
         <w:pStyle w:val="ListParagraph"/>
         <w:numPr>
-          <w:ilvl w:val="0"/>
+          <w:ilvl w:val="1"/>
           <w:numId w:val="18"/>
         </w:numPr>
       </w:pPr>
       <w:r>
-        <w:t>How was each feature of the application tested?</w:t>
+        <w:t>Checked to make sure application looked like Figma design</w:t>
+      </w:r>
+    </w:p>
+    <w:p>
+      <w:pPr>
+        <w:pStyle w:val="ListParagraph"/>
+        <w:numPr>
+          <w:ilvl w:val="1"/>
+          <w:numId w:val="18"/>
+        </w:numPr>
+      </w:pPr>
+      <w:r>
+        <w:t>Ran multiple automated and manual tests</w:t>
+      </w:r>
+    </w:p>
+    <w:p>
+      <w:pPr>
+        <w:pStyle w:val="ListParagraph"/>
+        <w:numPr>
+          <w:ilvl w:val="1"/>
+          <w:numId w:val="18"/>
+        </w:numPr>
+      </w:pPr>
+      <w:r>
+        <w:t>Code is cleanly written; easy to identify issues and make changes</w:t>
+      </w:r>
+    </w:p>
+    <w:p>
+      <w:pPr>
+        <w:pStyle w:val="ListParagraph"/>
+        <w:numPr>
+          <w:ilvl w:val="1"/>
+          <w:numId w:val="18"/>
+        </w:numPr>
+      </w:pPr>
+      <w:r>
+        <w:t xml:space="preserve">Application and it’s code </w:t>
+      </w:r>
+      <w:proofErr w:type="gramStart"/>
+      <w:r>
+        <w:t>is</w:t>
+      </w:r>
+      <w:proofErr w:type="gramEnd"/>
+      <w:r>
+        <w:t xml:space="preserve"> well documented</w:t>
       </w:r>
     </w:p>
     <w:p>
@@ -2226,7 +2395,7 @@
         </w:numPr>
       </w:pPr>
       <w:r>
-        <w:t>How did you handle edge cases?</w:t>
+        <w:t>How was each feature of the application tested?</w:t>
       </w:r>
     </w:p>
     <w:p>
@@ -2238,6 +2407,150 @@
         </w:numPr>
       </w:pPr>
       <w:r>
+        <w:t xml:space="preserve">Some features were tested with GitHub Actions running 9 different instances </w:t>
+      </w:r>
+    </w:p>
+    <w:p>
+      <w:pPr>
+        <w:pStyle w:val="ListParagraph"/>
+        <w:numPr>
+          <w:ilvl w:val="2"/>
+          <w:numId w:val="18"/>
+        </w:numPr>
+      </w:pPr>
+      <w:r>
+        <w:t>Ubuntu running Node 16</w:t>
+      </w:r>
+    </w:p>
+    <w:p>
+      <w:pPr>
+        <w:pStyle w:val="ListParagraph"/>
+        <w:numPr>
+          <w:ilvl w:val="2"/>
+          <w:numId w:val="18"/>
+        </w:numPr>
+      </w:pPr>
+      <w:r>
+        <w:t>Windows running Node 16</w:t>
+      </w:r>
+    </w:p>
+    <w:p>
+      <w:pPr>
+        <w:pStyle w:val="ListParagraph"/>
+        <w:numPr>
+          <w:ilvl w:val="2"/>
+          <w:numId w:val="18"/>
+        </w:numPr>
+      </w:pPr>
+      <w:r>
+        <w:t>macOS running Node 16</w:t>
+      </w:r>
+    </w:p>
+    <w:p>
+      <w:pPr>
+        <w:pStyle w:val="ListParagraph"/>
+        <w:numPr>
+          <w:ilvl w:val="2"/>
+          <w:numId w:val="18"/>
+        </w:numPr>
+      </w:pPr>
+      <w:r>
+        <w:t>Ubuntu running Node 17</w:t>
+      </w:r>
+    </w:p>
+    <w:p>
+      <w:pPr>
+        <w:pStyle w:val="ListParagraph"/>
+        <w:numPr>
+          <w:ilvl w:val="2"/>
+          <w:numId w:val="18"/>
+        </w:numPr>
+      </w:pPr>
+      <w:r>
+        <w:t>Windows running Node 17</w:t>
+      </w:r>
+    </w:p>
+    <w:p>
+      <w:pPr>
+        <w:pStyle w:val="ListParagraph"/>
+        <w:numPr>
+          <w:ilvl w:val="2"/>
+          <w:numId w:val="18"/>
+        </w:numPr>
+      </w:pPr>
+      <w:r>
+        <w:t>macOS running Node 17</w:t>
+      </w:r>
+    </w:p>
+    <w:p>
+      <w:pPr>
+        <w:pStyle w:val="ListParagraph"/>
+        <w:numPr>
+          <w:ilvl w:val="2"/>
+          <w:numId w:val="18"/>
+        </w:numPr>
+      </w:pPr>
+      <w:r>
+        <w:t>Ubuntu running Node 18</w:t>
+      </w:r>
+    </w:p>
+    <w:p>
+      <w:pPr>
+        <w:pStyle w:val="ListParagraph"/>
+        <w:numPr>
+          <w:ilvl w:val="2"/>
+          <w:numId w:val="18"/>
+        </w:numPr>
+      </w:pPr>
+      <w:r>
+        <w:t>Windows running Node 18</w:t>
+      </w:r>
+    </w:p>
+    <w:p>
+      <w:pPr>
+        <w:pStyle w:val="ListParagraph"/>
+        <w:numPr>
+          <w:ilvl w:val="2"/>
+          <w:numId w:val="18"/>
+        </w:numPr>
+      </w:pPr>
+      <w:r>
+        <w:t>macOS running Node 18</w:t>
+      </w:r>
+    </w:p>
+    <w:p>
+      <w:pPr>
+        <w:pStyle w:val="ListParagraph"/>
+        <w:numPr>
+          <w:ilvl w:val="1"/>
+          <w:numId w:val="18"/>
+        </w:numPr>
+      </w:pPr>
+      <w:r>
+        <w:t>Other features were tested manually by hand</w:t>
+      </w:r>
+    </w:p>
+    <w:p>
+      <w:pPr>
+        <w:pStyle w:val="ListParagraph"/>
+        <w:numPr>
+          <w:ilvl w:val="0"/>
+          <w:numId w:val="18"/>
+        </w:numPr>
+      </w:pPr>
+      <w:r>
+        <w:t>How did you handle edge cases?</w:t>
+      </w:r>
+    </w:p>
+    <w:p>
+      <w:pPr>
+        <w:pStyle w:val="ListParagraph"/>
+        <w:numPr>
+          <w:ilvl w:val="1"/>
+          <w:numId w:val="18"/>
+        </w:numPr>
+      </w:pPr>
+      <w:r>
         <w:t xml:space="preserve">I put </w:t>
       </w:r>
       <w:proofErr w:type="spellStart"/>
@@ -2422,9 +2735,10 @@
         </w:numPr>
       </w:pPr>
       <w:r>
+        <w:lastRenderedPageBreak/>
         <w:t>GitHub repo (</w:t>
       </w:r>
-      <w:hyperlink r:id="rId15" w:history="1">
+      <w:hyperlink r:id="rId16" w:history="1">
         <w:r>
           <w:rPr>
             <w:rStyle w:val="Hyperlink"/>
@@ -2480,7 +2794,7 @@
       <w:r>
         <w:t xml:space="preserve">MongoDB Atlas - </w:t>
       </w:r>
-      <w:hyperlink r:id="rId16" w:history="1">
+      <w:hyperlink r:id="rId17" w:history="1">
         <w:r>
           <w:rPr>
             <w:rStyle w:val="Hyperlink"/>
@@ -2502,7 +2816,7 @@
       <w:r>
         <w:t xml:space="preserve">Redis - </w:t>
       </w:r>
-      <w:hyperlink r:id="rId17" w:history="1">
+      <w:hyperlink r:id="rId18" w:history="1">
         <w:r>
           <w:rPr>
             <w:rStyle w:val="Hyperlink"/>
@@ -2521,7 +2835,7 @@
       <w:r>
         <w:t xml:space="preserve">Docker - </w:t>
       </w:r>
-      <w:hyperlink r:id="rId18" w:history="1">
+      <w:hyperlink r:id="rId19" w:history="1">
         <w:r>
           <w:rPr>
             <w:rStyle w:val="Hyperlink"/>
@@ -2543,7 +2857,7 @@
       <w:r>
         <w:t xml:space="preserve">AWS EC2 - </w:t>
       </w:r>
-      <w:hyperlink r:id="rId19" w:history="1">
+      <w:hyperlink r:id="rId20" w:history="1">
         <w:r>
           <w:rPr>
             <w:rStyle w:val="Hyperlink"/>
@@ -2736,7 +3050,7 @@
         <w:rFonts w:ascii="Courier New" w:hAnsi="Courier New" w:cs="Courier New" w:hint="default"/>
       </w:rPr>
     </w:lvl>
-    <w:lvl w:ilvl="2" w:tplc="0C090005" w:tentative="1">
+    <w:lvl w:ilvl="2" w:tplc="0C090005">
       <w:start w:val="1"/>
       <w:numFmt w:val="bullet"/>
       <w:lvlText w:val=""/>

</xml_diff>

<commit_message>
Finalize documentation and add more test cases
</commit_message>
<xml_diff>
--- a/Documentation.docx
+++ b/Documentation.docx
@@ -601,19 +601,6 @@
         <w:t>User Stories</w:t>
       </w:r>
     </w:p>
-    <w:p>
-      <w:r>
-        <w:t xml:space="preserve">Add test case for each user story – </w:t>
-      </w:r>
-      <w:proofErr w:type="gramStart"/>
-      <w:r>
-        <w:t>code based</w:t>
-      </w:r>
-      <w:proofErr w:type="gramEnd"/>
-      <w:r>
-        <w:t xml:space="preserve"> testing and write a list of steps and expected results for non-automatable testing</w:t>
-      </w:r>
-    </w:p>
     <w:tbl>
       <w:tblPr>
         <w:tblStyle w:val="TableGrid"/>
@@ -621,11 +608,11 @@
         <w:tblLook w:val="04A0" w:firstRow="1" w:lastRow="0" w:firstColumn="1" w:lastColumn="0" w:noHBand="0" w:noVBand="1"/>
       </w:tblPr>
       <w:tblGrid>
-        <w:gridCol w:w="436"/>
-        <w:gridCol w:w="1758"/>
-        <w:gridCol w:w="3769"/>
-        <w:gridCol w:w="901"/>
-        <w:gridCol w:w="2152"/>
+        <w:gridCol w:w="434"/>
+        <w:gridCol w:w="1742"/>
+        <w:gridCol w:w="3714"/>
+        <w:gridCol w:w="999"/>
+        <w:gridCol w:w="2127"/>
       </w:tblGrid>
       <w:tr>
         <w:tc>
@@ -894,7 +881,6 @@
           </w:tcPr>
           <w:p>
             <w:r>
-              <w:lastRenderedPageBreak/>
               <w:t>5</w:t>
             </w:r>
           </w:p>
@@ -915,18 +901,14 @@
           </w:tcPr>
           <w:p>
             <w:r>
-              <w:t xml:space="preserve">As a user, I want to be able to follow my friends and users that I like so that I can </w:t>
+              <w:t xml:space="preserve">As a user, I want to be able to follow my friends and users that I </w:t>
             </w:r>
             <w:r>
-              <w:t xml:space="preserve">show my appreciation for them and add their account to my list of </w:t>
+              <w:lastRenderedPageBreak/>
+              <w:t xml:space="preserve">like so that </w:t>
             </w:r>
-            <w:proofErr w:type="spellStart"/>
             <w:r>
-              <w:t>favorite</w:t>
-            </w:r>
-            <w:proofErr w:type="spellEnd"/>
-            <w:r>
-              <w:t xml:space="preserve"> accounts (following list)</w:t>
+              <w:t>I can show my appreciation for them and have their posts show up in my home feed</w:t>
             </w:r>
           </w:p>
         </w:tc>
@@ -936,6 +918,7 @@
           </w:tcPr>
           <w:p>
             <w:r>
+              <w:lastRenderedPageBreak/>
               <w:t>High</w:t>
             </w:r>
           </w:p>
@@ -1012,7 +995,7 @@
           </w:tcPr>
           <w:p>
             <w:r>
-              <w:t>API</w:t>
+              <w:t>Editing a post</w:t>
             </w:r>
           </w:p>
         </w:tc>
@@ -1022,24 +1005,8 @@
           </w:tcPr>
           <w:p>
             <w:r>
-              <w:t xml:space="preserve">As a programmer, I want to have access to the </w:t>
+              <w:t>As a user, I want to be able to edit my posts so that if I have a typo or false/outdated information in my post, I can easily update it without having to delete and make a new post.</w:t>
             </w:r>
-            <w:proofErr w:type="spellStart"/>
-            <w:r>
-              <w:t>SebMedia</w:t>
-            </w:r>
-            <w:proofErr w:type="spellEnd"/>
-            <w:r>
-              <w:t xml:space="preserve"> API so I can post posts automatically</w:t>
-            </w:r>
-            <w:r>
-              <w:t xml:space="preserve"> so that for example I can call a sports scores API and automatically post a game’s results to </w:t>
-            </w:r>
-            <w:proofErr w:type="spellStart"/>
-            <w:r>
-              <w:t>SebMedia</w:t>
-            </w:r>
-            <w:proofErr w:type="spellEnd"/>
           </w:p>
         </w:tc>
         <w:tc>
@@ -1048,7 +1015,7 @@
           </w:tcPr>
           <w:p>
             <w:r>
-              <w:t>Low</w:t>
+              <w:t>Medium</w:t>
             </w:r>
           </w:p>
         </w:tc>
@@ -2404,31 +2371,6 @@
       </w:r>
     </w:p>
     <w:p>
-      <w:r>
-        <w:t>Add logging in test cases – like wrong password or email</w:t>
-      </w:r>
-    </w:p>
-    <w:p>
-      <w:r>
-        <w:t>Signing up – test error checking like wrong email and password length min</w:t>
-      </w:r>
-    </w:p>
-    <w:p>
-      <w:r>
-        <w:t>Test backend – routes</w:t>
-      </w:r>
-    </w:p>
-    <w:p>
-      <w:r>
-        <w:t>Test adding a post and then query how many posts are in the database</w:t>
-      </w:r>
-    </w:p>
-    <w:p>
-      <w:r>
-        <w:t>Make sure when adding a post there is one more post in the database and one less when deleting a post</w:t>
-      </w:r>
-    </w:p>
-    <w:p>
       <w:pPr>
         <w:pStyle w:val="ListParagraph"/>
         <w:numPr>
@@ -2806,7 +2748,6 @@
         <w:rPr>
           <w:rFonts w:eastAsia="Arial"/>
         </w:rPr>
-        <w:lastRenderedPageBreak/>
         <w:t>References</w:t>
       </w:r>
     </w:p>
@@ -2868,6 +2809,7 @@
         </w:numPr>
       </w:pPr>
       <w:r>
+        <w:lastRenderedPageBreak/>
         <w:t>What are the resources used in the project? (</w:t>
       </w:r>
       <w:proofErr w:type="gramStart"/>

</xml_diff>